<commit_message>
Command, Interpreter, Mediator, Memento, State kódok hozzáadva
</commit_message>
<xml_diff>
--- a/SZTGUI/8. Gang-of-Four tervezési minták 4.docx
+++ b/SZTGUI/8. Gang-of-Four tervezési minták 4.docx
@@ -2113,7 +2113,13 @@
         </w:numPr>
       </w:pPr>
       <w:r>
-        <w:t>Egy közvetítő osztályok keresztül lehessen csak beszélgetni két osztálynak.</w:t>
+        <w:t>Egy közvetítő osztályo</w:t>
+      </w:r>
+      <w:r>
+        <w:t>n</w:t>
+      </w:r>
+      <w:r>
+        <w:t xml:space="preserve"> keresztül lehessen csak beszélgetni két osztálynak.</w:t>
       </w:r>
     </w:p>
     <w:p>
@@ -2298,7 +2304,7 @@
         </w:numPr>
       </w:pPr>
       <w:r>
-        <w:t xml:space="preserve">A kapcsolat létrehozása általában a komponense konstruktorában történik, ahol a </w:t>
+        <w:t xml:space="preserve">A kapcsolat létrehozása általában a komponens konstruktorában történik, ahol a </w:t>
       </w:r>
       <w:proofErr w:type="spellStart"/>
       <w:r>
@@ -2318,7 +2324,7 @@
         </w:numPr>
       </w:pPr>
       <w:r>
-        <w:t xml:space="preserve">Komponensek kódját módosítsuk úgy, hogy a többi komponense metódusai helyett a </w:t>
+        <w:t xml:space="preserve">Komponensek kódját módosítsuk úgy, hogy a többi komponens metódusai helyett a </w:t>
       </w:r>
       <w:proofErr w:type="spellStart"/>
       <w:r>
@@ -2822,18 +2828,6 @@
       </w:pPr>
       <w:r>
         <w:t>Könnyű megváltoztatni és bővíteni a nyelvtant.</w:t>
-      </w:r>
-    </w:p>
-    <w:p>
-      <w:pPr>
-        <w:pStyle w:val="Listaszerbekezds"/>
-        <w:numPr>
-          <w:ilvl w:val="1"/>
-          <w:numId w:val="2"/>
-        </w:numPr>
-      </w:pPr>
-      <w:r>
-        <w:t>A nyelvtan implementálása egyszerű.</w:t>
       </w:r>
     </w:p>
     <w:p>

</xml_diff>